<commit_message>
HealthBar fix, Zombie animation fix
Fixed a few bugs.
</commit_message>
<xml_diff>
--- a/Documentation/Assessment 2/Test2.docx
+++ b/Documentation/Assessment 2/Test2.docx
@@ -157,6 +157,38 @@
           </w:p>
         </w:tc>
       </w:tr>
+      <w:tr>
+        <w:trPr>
+          <w:cnfStyle w:val="000000100000" w:firstRow="0" w:lastRow="0" w:firstColumn="0" w:lastColumn="0" w:oddVBand="0" w:evenVBand="0" w:oddHBand="1" w:evenHBand="0" w:firstRowFirstColumn="0" w:firstRowLastColumn="0" w:lastRowFirstColumn="0" w:lastRowLastColumn="0"/>
+        </w:trPr>
+        <w:tc>
+          <w:tcPr>
+            <w:cnfStyle w:val="001000000000" w:firstRow="0" w:lastRow="0" w:firstColumn="1" w:lastColumn="0" w:oddVBand="0" w:evenVBand="0" w:oddHBand="0" w:evenHBand="0" w:firstRowFirstColumn="0" w:firstRowLastColumn="0" w:lastRowFirstColumn="0" w:lastRowLastColumn="0"/>
+            <w:tcW w:w="4508" w:type="dxa"/>
+          </w:tcPr>
+          <w:p>
+            <w:r>
+              <w:t>Beta Play-Testing</w:t>
+            </w:r>
+          </w:p>
+        </w:tc>
+        <w:tc>
+          <w:tcPr>
+            <w:tcW w:w="4508" w:type="dxa"/>
+          </w:tcPr>
+          <w:p>
+            <w:pPr>
+              <w:cnfStyle w:val="000000100000" w:firstRow="0" w:lastRow="0" w:firstColumn="0" w:lastColumn="0" w:oddVBand="0" w:evenVBand="0" w:oddHBand="1" w:evenHBand="0" w:firstRowFirstColumn="0" w:firstRowLastColumn="0" w:lastRowFirstColumn="0" w:lastRowLastColumn="0"/>
+            </w:pPr>
+            <w:r>
+              <w:t xml:space="preserve">Used to test that requirements have been fulfilled by </w:t>
+            </w:r>
+            <w:r>
+              <w:t>asking them to state whether the fit criterion for each requirement has been fulfilled.</w:t>
+            </w:r>
+          </w:p>
+        </w:tc>
+      </w:tr>
     </w:tbl>
     <w:p/>
     <w:p>
@@ -173,7 +205,21 @@
       </w:r>
       <w:proofErr w:type="spellEnd"/>
       <w:r>
-        <w:t xml:space="preserve"> which calls the JUnit tests after initialising appropriate variables. The reason for doing this as opposed to the more traditional approach is that </w:t>
+        <w:t xml:space="preserve"> which calls the JUnit tests after initialising appropriate variables.</w:t>
+      </w:r>
+      <w:r>
+        <w:t xml:space="preserve"> Confirmation of the tests passing is printed to console.</w:t>
+      </w:r>
+      <w:r>
+        <w:t xml:space="preserve"> </w:t>
+      </w:r>
+      <w:proofErr w:type="spellStart"/>
+      <w:r>
+        <w:t>The</w:t>
+      </w:r>
+      <w:proofErr w:type="spellEnd"/>
+      <w:r>
+        <w:t xml:space="preserve"> reason for doing this as opposed to the more traditional approach is that </w:t>
       </w:r>
       <w:proofErr w:type="spellStart"/>
       <w:r>
@@ -182,6 +228,12 @@
       <w:proofErr w:type="spellEnd"/>
       <w:r>
         <w:t xml:space="preserve"> requires some initialisation steps in order for the functions to work in the intended way, so the tests are only truly representative if they are called from inside the architecture.</w:t>
+      </w:r>
+    </w:p>
+    <w:p>
+      <w:r>
+        <w:tab/>
+        <w:t>The manual testing mentioned above was, in essence, play-testing and was done iteratively by the programmer. We felt iterative testing was best for this as it takes considerably less time than incremental testing when making small improvements.</w:t>
       </w:r>
     </w:p>
     <w:p>
@@ -215,8 +267,13 @@
           </w:tcPr>
           <w:p>
             <w:r>
-              <w:t>Test Code</w:t>
-            </w:r>
+              <w:t xml:space="preserve">Test </w:t>
+            </w:r>
+            <w:r>
+              <w:t>Name</w:t>
+            </w:r>
+            <w:bookmarkStart w:id="0" w:name="_GoBack"/>
+            <w:bookmarkEnd w:id="0"/>
           </w:p>
         </w:tc>
         <w:tc>
@@ -425,8 +482,6 @@
             <w:r>
               <w:t>EntityTests</w:t>
             </w:r>
-            <w:bookmarkStart w:id="0" w:name="_GoBack"/>
-            <w:bookmarkEnd w:id="0"/>
           </w:p>
         </w:tc>
       </w:tr>

</xml_diff>